<commit_message>
Added more info TRD, PID...
</commit_message>
<xml_diff>
--- a/Research Proposal.docx
+++ b/Research Proposal.docx
@@ -100,8 +100,14 @@
           <w:p>
             <w:pPr>
               <w:jc w:val="center"/>
-            </w:pPr>
-            <w:r>
+              <w:rPr>
+                <w:b/>
+              </w:rPr>
+            </w:pPr>
+            <w:r>
+              <w:rPr>
+                <w:b/>
+              </w:rPr>
               <w:t>STUDENT NUMBER: VLJCHR004</w:t>
             </w:r>
           </w:p>
@@ -113,8 +119,14 @@
           <w:p>
             <w:pPr>
               <w:jc w:val="center"/>
-            </w:pPr>
-            <w:r>
+              <w:rPr>
+                <w:b/>
+              </w:rPr>
+            </w:pPr>
+            <w:r>
+              <w:rPr>
+                <w:b/>
+              </w:rPr>
               <w:t>SUPERVISOR</w:t>
             </w:r>
           </w:p>
@@ -731,11 +743,9 @@
       <w:r>
         <w:t xml:space="preserve">n </w:t>
       </w:r>
-      <w:proofErr w:type="spellStart"/>
-      <w:r>
-        <w:t>adverserial</w:t>
-      </w:r>
-      <w:proofErr w:type="spellEnd"/>
+      <w:r>
+        <w:t>adversarial</w:t>
+      </w:r>
       <w:r>
         <w:t xml:space="preserve"> mini-max game, where the Generative Neural Network </w:t>
       </w:r>
@@ -776,7 +786,13 @@
         <w:t>D</w:t>
       </w:r>
       <w:r>
-        <w:t xml:space="preserve">, which is tasked with classifying observations as being “real” or “fake” (generated by </w:t>
+        <w:t>, which is tasked with classifying observations as being “real”</w:t>
+      </w:r>
+      <w:r>
+        <w:t xml:space="preserve"> (from the actual training distribution)</w:t>
+      </w:r>
+      <w:r>
+        <w:t xml:space="preserve"> or “fake” (generated by </w:t>
       </w:r>
       <w:r>
         <w:rPr>
@@ -785,7 +801,13 @@
         <w:t>G</w:t>
       </w:r>
       <w:r>
-        <w:t xml:space="preserve">); the two networks are trained simultaneously via backpropagation </w:t>
+        <w:t xml:space="preserve">); the two networks </w:t>
+      </w:r>
+      <w:r>
+        <w:t>can be</w:t>
+      </w:r>
+      <w:r>
+        <w:t xml:space="preserve"> trained simultaneously via backpropagation </w:t>
       </w:r>
       <w:sdt>
         <w:sdtPr>
@@ -814,6 +836,53 @@
         </w:sdtContent>
       </w:sdt>
       <w:r>
+        <w:t xml:space="preserve">, to find an optimal solution, where </w:t>
+      </w:r>
+      <w:r>
+        <w:rPr>
+          <w:b/>
+        </w:rPr>
+        <w:t xml:space="preserve">G </w:t>
+      </w:r>
+      <w:r>
+        <w:t xml:space="preserve">captures the underlying data distribution and </w:t>
+      </w:r>
+      <w:r>
+        <w:rPr>
+          <w:b/>
+        </w:rPr>
+        <w:t xml:space="preserve">D </w:t>
+      </w:r>
+      <w:r>
+        <w:t>outputs 0.5 everywhere</w:t>
+      </w:r>
+      <w:sdt>
+        <w:sdtPr>
+          <w:id w:val="-1859497005"/>
+          <w:citation/>
+        </w:sdtPr>
+        <w:sdtContent>
+          <w:r>
+            <w:fldChar w:fldCharType="begin"/>
+          </w:r>
+          <w:r>
+            <w:instrText xml:space="preserve"> CITATION Goo14 \l 7177 </w:instrText>
+          </w:r>
+          <w:r>
+            <w:fldChar w:fldCharType="separate"/>
+          </w:r>
+          <w:r>
+            <w:rPr>
+              <w:noProof/>
+            </w:rPr>
+            <w:t xml:space="preserve"> (3)</w:t>
+          </w:r>
+          <w:r>
+            <w:fldChar w:fldCharType="end"/>
+          </w:r>
+        </w:sdtContent>
+      </w:sdt>
+      <w:r>
         <w:t>.</w:t>
       </w:r>
     </w:p>
@@ -851,27 +920,48 @@
         </w:sdtContent>
       </w:sdt>
       <w:r>
-        <w:t>, and it is the hypothesis of this dissertation that they can be successfully be applied to HEP event simulations, at a lower computational cost than traditional methods currently being used.</w:t>
-      </w:r>
-    </w:p>
-    <w:p>
-      <w:pPr>
-        <w:spacing w:line="259" w:lineRule="auto"/>
-        <w:rPr>
-          <w:rFonts w:asciiTheme="majorHAnsi" w:eastAsiaTheme="majorEastAsia" w:hAnsiTheme="majorHAnsi" w:cstheme="majorBidi"/>
-          <w:color w:val="B68C1F" w:themeColor="accent6" w:themeShade="BF"/>
-          <w:sz w:val="40"/>
-          <w:szCs w:val="40"/>
-        </w:rPr>
+        <w:t>.</w:t>
+      </w:r>
+    </w:p>
+    <w:p>
+      <w:pPr>
+        <w:pStyle w:val="Heading1"/>
+      </w:pPr>
+      <w:r>
+        <w:t>Hypothesis</w:t>
+      </w:r>
+    </w:p>
+    <w:p/>
+    <w:p>
+      <w:pPr>
+        <w:pStyle w:val="Style1"/>
+      </w:pPr>
+      <w:r>
+        <w:t>I</w:t>
+      </w:r>
+      <w:r>
+        <w:t xml:space="preserve">t is the hypothesis of this dissertation that </w:t>
+      </w:r>
+      <w:r>
+        <w:t>Generative Machine Learning Algorithms, such as GANs,</w:t>
+      </w:r>
+      <w:r>
+        <w:t xml:space="preserve"> can be successfully be applied to HEP event simulations, at a lower computational cost than traditional methods currently being used</w:t>
+      </w:r>
+      <w:r>
+        <w:t>, and that these algorithms can output data which is indistinguishable from actual data collected from the TRD at CERN</w:t>
+      </w:r>
+      <w:r>
+        <w:t>.</w:t>
+      </w:r>
+    </w:p>
+    <w:p>
+      <w:pPr>
+        <w:pStyle w:val="Heading1"/>
       </w:pPr>
       <w:r>
         <w:br w:type="page"/>
       </w:r>
-    </w:p>
-    <w:p>
-      <w:pPr>
-        <w:pStyle w:val="Heading1"/>
-      </w:pPr>
       <w:r>
         <w:lastRenderedPageBreak/>
         <w:t>Research Aims and Objectives</w:t>
@@ -978,7 +1068,7 @@
             <w:rPr>
               <w:noProof/>
             </w:rPr>
-            <w:t>(19)</w:t>
+            <w:t>(5)</w:t>
           </w:r>
           <w:r>
             <w:fldChar w:fldCharType="end"/>
@@ -1007,7 +1097,7 @@
             <w:rPr>
               <w:noProof/>
             </w:rPr>
-            <w:t>(20)</w:t>
+            <w:t>(6)</w:t>
           </w:r>
           <w:r>
             <w:fldChar w:fldCharType="end"/>
@@ -1077,7 +1167,7 @@
             <w:rPr>
               <w:noProof/>
             </w:rPr>
-            <w:t>(19)</w:t>
+            <w:t>(5)</w:t>
           </w:r>
           <w:r>
             <w:fldChar w:fldCharType="end"/>
@@ -1307,7 +1397,13 @@
         </w:numPr>
       </w:pPr>
       <w:r>
-        <w:t xml:space="preserve"> recoding the chosen algorithm in C++, based upon first principles from linear algebra outlined in the Mathematical Theory section in the Background of this document; and utilizing the existing ROOT package for ML, the Toolkit for Multivariate Data Analysis (TMVA) to support the implementation of this</w:t>
+        <w:t xml:space="preserve"> </w:t>
+      </w:r>
+      <w:r>
+        <w:t>reimplementing</w:t>
+      </w:r>
+      <w:r>
+        <w:t xml:space="preserve"> the chosen algorithm in C++, based upon first principles from linear algebra outlined in the Mathematical Theory section in the Background of this document; and utilizing the existing ROOT package for ML, the Toolkit for Multivariate Data Analysis (TMVA) to support the implementation of this</w:t>
       </w:r>
     </w:p>
     <w:p>
@@ -1348,10 +1444,10 @@
     <w:p/>
     <w:p>
       <w:pPr>
-        <w:pStyle w:val="ListParagraph"/>
+        <w:pStyle w:val="Style1"/>
         <w:numPr>
           <w:ilvl w:val="0"/>
-          <w:numId w:val="2"/>
+          <w:numId w:val="3"/>
         </w:numPr>
       </w:pPr>
       <w:r>
@@ -1360,17 +1456,20 @@
     </w:p>
     <w:p>
       <w:pPr>
-        <w:pStyle w:val="ListParagraph"/>
+        <w:pStyle w:val="Style1"/>
         <w:numPr>
           <w:ilvl w:val="0"/>
-          <w:numId w:val="2"/>
+          <w:numId w:val="3"/>
         </w:numPr>
       </w:pPr>
-      <w:proofErr w:type="gramStart"/>
-      <w:r>
-        <w:t>An</w:t>
-      </w:r>
-      <w:proofErr w:type="gramEnd"/>
+      <w:r>
+        <w:t>An accurate and efficient</w:t>
+      </w:r>
+      <w:r>
+        <w:t xml:space="preserve"> event</w:t>
+      </w:r>
+      <w:bookmarkStart w:id="19" w:name="_GoBack"/>
+      <w:bookmarkEnd w:id="19"/>
       <w:r>
         <w:t xml:space="preserve"> simulation framework that can be put into production by the ALICE collaboration, without adding additional dependencies to </w:t>
       </w:r>
@@ -1382,10 +1481,10 @@
     </w:p>
     <w:p>
       <w:pPr>
-        <w:pStyle w:val="ListParagraph"/>
+        <w:pStyle w:val="Style1"/>
         <w:numPr>
           <w:ilvl w:val="0"/>
-          <w:numId w:val="2"/>
+          <w:numId w:val="3"/>
         </w:numPr>
       </w:pPr>
       <w:r>
@@ -2017,17 +2116,7 @@
                 <w:sz w:val="20"/>
                 <w:szCs w:val="20"/>
               </w:rPr>
-              <w:t>Write code to extract Mont</w:t>
-            </w:r>
-            <w:bookmarkStart w:id="19" w:name="_GoBack"/>
-            <w:bookmarkEnd w:id="19"/>
-            <w:r>
-              <w:rPr>
-                <w:color w:val="auto"/>
-                <w:sz w:val="20"/>
-                <w:szCs w:val="20"/>
-              </w:rPr>
-              <w:t>e Carlo-simulated TRD event data from Geant4</w:t>
+              <w:t>Write code to extract Monte Carlo-simulated TRD event data from Geant4</w:t>
             </w:r>
           </w:p>
         </w:tc>
@@ -2937,9 +3026,9 @@
     </w:lvl>
   </w:abstractNum>
   <w:abstractNum w:abstractNumId="1" w15:restartNumberingAfterBreak="0">
-    <w:nsid w:val="262F0764"/>
+    <w:nsid w:val="0E4F2E4F"/>
     <w:multiLevelType w:val="hybridMultilevel"/>
-    <w:tmpl w:val="8258EC48"/>
+    <w:tmpl w:val="91AAAF4C"/>
     <w:lvl w:ilvl="0" w:tplc="1C090001">
       <w:start w:val="1"/>
       <w:numFmt w:val="bullet"/>
@@ -3049,10 +3138,126 @@
       </w:rPr>
     </w:lvl>
   </w:abstractNum>
+  <w:abstractNum w:abstractNumId="2" w15:restartNumberingAfterBreak="0">
+    <w:nsid w:val="262F0764"/>
+    <w:multiLevelType w:val="hybridMultilevel"/>
+    <w:tmpl w:val="8258EC48"/>
+    <w:lvl w:ilvl="0" w:tplc="1C090001">
+      <w:start w:val="1"/>
+      <w:numFmt w:val="bullet"/>
+      <w:lvlText w:val=""/>
+      <w:lvlJc w:val="left"/>
+      <w:pPr>
+        <w:ind w:left="720" w:hanging="360"/>
+      </w:pPr>
+      <w:rPr>
+        <w:rFonts w:ascii="Symbol" w:hAnsi="Symbol" w:hint="default"/>
+      </w:rPr>
+    </w:lvl>
+    <w:lvl w:ilvl="1" w:tplc="1C090003" w:tentative="1">
+      <w:start w:val="1"/>
+      <w:numFmt w:val="bullet"/>
+      <w:lvlText w:val="o"/>
+      <w:lvlJc w:val="left"/>
+      <w:pPr>
+        <w:ind w:left="1440" w:hanging="360"/>
+      </w:pPr>
+      <w:rPr>
+        <w:rFonts w:ascii="Courier New" w:hAnsi="Courier New" w:cs="Courier New" w:hint="default"/>
+      </w:rPr>
+    </w:lvl>
+    <w:lvl w:ilvl="2" w:tplc="1C090005" w:tentative="1">
+      <w:start w:val="1"/>
+      <w:numFmt w:val="bullet"/>
+      <w:lvlText w:val=""/>
+      <w:lvlJc w:val="left"/>
+      <w:pPr>
+        <w:ind w:left="2160" w:hanging="360"/>
+      </w:pPr>
+      <w:rPr>
+        <w:rFonts w:ascii="Wingdings" w:hAnsi="Wingdings" w:hint="default"/>
+      </w:rPr>
+    </w:lvl>
+    <w:lvl w:ilvl="3" w:tplc="1C090001" w:tentative="1">
+      <w:start w:val="1"/>
+      <w:numFmt w:val="bullet"/>
+      <w:lvlText w:val=""/>
+      <w:lvlJc w:val="left"/>
+      <w:pPr>
+        <w:ind w:left="2880" w:hanging="360"/>
+      </w:pPr>
+      <w:rPr>
+        <w:rFonts w:ascii="Symbol" w:hAnsi="Symbol" w:hint="default"/>
+      </w:rPr>
+    </w:lvl>
+    <w:lvl w:ilvl="4" w:tplc="1C090003" w:tentative="1">
+      <w:start w:val="1"/>
+      <w:numFmt w:val="bullet"/>
+      <w:lvlText w:val="o"/>
+      <w:lvlJc w:val="left"/>
+      <w:pPr>
+        <w:ind w:left="3600" w:hanging="360"/>
+      </w:pPr>
+      <w:rPr>
+        <w:rFonts w:ascii="Courier New" w:hAnsi="Courier New" w:cs="Courier New" w:hint="default"/>
+      </w:rPr>
+    </w:lvl>
+    <w:lvl w:ilvl="5" w:tplc="1C090005" w:tentative="1">
+      <w:start w:val="1"/>
+      <w:numFmt w:val="bullet"/>
+      <w:lvlText w:val=""/>
+      <w:lvlJc w:val="left"/>
+      <w:pPr>
+        <w:ind w:left="4320" w:hanging="360"/>
+      </w:pPr>
+      <w:rPr>
+        <w:rFonts w:ascii="Wingdings" w:hAnsi="Wingdings" w:hint="default"/>
+      </w:rPr>
+    </w:lvl>
+    <w:lvl w:ilvl="6" w:tplc="1C090001" w:tentative="1">
+      <w:start w:val="1"/>
+      <w:numFmt w:val="bullet"/>
+      <w:lvlText w:val=""/>
+      <w:lvlJc w:val="left"/>
+      <w:pPr>
+        <w:ind w:left="5040" w:hanging="360"/>
+      </w:pPr>
+      <w:rPr>
+        <w:rFonts w:ascii="Symbol" w:hAnsi="Symbol" w:hint="default"/>
+      </w:rPr>
+    </w:lvl>
+    <w:lvl w:ilvl="7" w:tplc="1C090003" w:tentative="1">
+      <w:start w:val="1"/>
+      <w:numFmt w:val="bullet"/>
+      <w:lvlText w:val="o"/>
+      <w:lvlJc w:val="left"/>
+      <w:pPr>
+        <w:ind w:left="5760" w:hanging="360"/>
+      </w:pPr>
+      <w:rPr>
+        <w:rFonts w:ascii="Courier New" w:hAnsi="Courier New" w:cs="Courier New" w:hint="default"/>
+      </w:rPr>
+    </w:lvl>
+    <w:lvl w:ilvl="8" w:tplc="1C090005" w:tentative="1">
+      <w:start w:val="1"/>
+      <w:numFmt w:val="bullet"/>
+      <w:lvlText w:val=""/>
+      <w:lvlJc w:val="left"/>
+      <w:pPr>
+        <w:ind w:left="6480" w:hanging="360"/>
+      </w:pPr>
+      <w:rPr>
+        <w:rFonts w:ascii="Wingdings" w:hAnsi="Wingdings" w:hint="default"/>
+      </w:rPr>
+    </w:lvl>
+  </w:abstractNum>
   <w:num w:numId="1">
     <w:abstractNumId w:val="0"/>
   </w:num>
   <w:num w:numId="2">
+    <w:abstractNumId w:val="2"/>
+  </w:num>
+  <w:num w:numId="3">
     <w:abstractNumId w:val="1"/>
   </w:num>
 </w:numbering>
@@ -4200,7 +4405,7 @@
 </file>
 
 <file path=customXml/itemProps1.xml><?xml version="1.0" encoding="utf-8"?>
-<ds:datastoreItem xmlns:ds="http://schemas.openxmlformats.org/officeDocument/2006/customXml" ds:itemID="{239683D8-0E97-4B27-A98A-6CA4DE7F5336}">
+<ds:datastoreItem xmlns:ds="http://schemas.openxmlformats.org/officeDocument/2006/customXml" ds:itemID="{3BBAD78A-0BFA-4160-83DF-2A571185C9EB}">
   <ds:schemaRefs>
     <ds:schemaRef ds:uri="http://schemas.openxmlformats.org/officeDocument/2006/bibliography"/>
   </ds:schemaRefs>

</xml_diff>